<commit_message>
adding lab materials and slides
</commit_message>
<xml_diff>
--- a/labs/occupation_coding.docx
+++ b/labs/occupation_coding.docx
@@ -144,10 +144,24 @@
             <w:tcW w:w="2578" w:type="dxa"/>
           </w:tcPr>
           <w:p>
-            <w:r>
+            <w:pPr>
+              <w:rPr>
+                <w:b/>
+                <w:bCs/>
+              </w:rPr>
+            </w:pPr>
+            <w:r>
+              <w:rPr>
+                <w:b/>
+                <w:bCs/>
+              </w:rPr>
               <w:t>Doctor orthodontist</w:t>
             </w:r>
             <w:r>
+              <w:rPr>
+                <w:b/>
+                <w:bCs/>
+              </w:rPr>
               <w:tab/>
             </w:r>
           </w:p>
@@ -221,7 +235,11 @@
           <w:tcPr>
             <w:tcW w:w="2199" w:type="dxa"/>
           </w:tcPr>
-          <w:p/>
+          <w:p>
+            <w:r>
+              <w:t>1222</w:t>
+            </w:r>
+          </w:p>
         </w:tc>
       </w:tr>
       <w:tr>
@@ -342,7 +360,17 @@
             <w:tcW w:w="2578" w:type="dxa"/>
           </w:tcPr>
           <w:p>
-            <w:r>
+            <w:pPr>
+              <w:rPr>
+                <w:i/>
+                <w:iCs/>
+              </w:rPr>
+            </w:pPr>
+            <w:r>
+              <w:rPr>
+                <w:i/>
+                <w:iCs/>
+              </w:rPr>
               <w:t>Musician</w:t>
             </w:r>
           </w:p>
@@ -406,11 +434,15 @@
           <w:p>
             <w:pPr>
               <w:rPr>
-                <w:color w:val="000000"/>
-              </w:rPr>
-            </w:pPr>
-            <w:r>
-              <w:rPr>
+                <w:b/>
+                <w:bCs/>
+                <w:color w:val="000000"/>
+              </w:rPr>
+            </w:pPr>
+            <w:r>
+              <w:rPr>
+                <w:b/>
+                <w:bCs/>
                 <w:color w:val="000000"/>
               </w:rPr>
               <w:t>Medical oncologist</w:t>

</xml_diff>